<commit_message>
Update Appendix A GitHub resource link
</commit_message>
<xml_diff>
--- a/Final/Personal Health and Fitness Analysis Using Semantic Web and Embedded Systems.docx
+++ b/Final/Personal Health and Fitness Analysis Using Semantic Web and Embedded Systems.docx
@@ -18,6 +18,7 @@
           <w15:appearance w15:val="hidden"/>
           <w:text w:multiLine="1"/>
         </w:sdtPr>
+        <w:sdtEndPr/>
         <w:sdtContent>
           <w:r>
             <w:t>Personal Health and Fitness Analysis Using Semantic Web and Embedded Systems</w:t>
@@ -47,10 +48,7 @@
       </w:pPr>
       <w:r>
         <w:lastRenderedPageBreak/>
-        <w:t>A</w:t>
-      </w:r>
-      <w:r>
-        <w:t>bstract</w:t>
+        <w:t>Abstract</w:t>
       </w:r>
     </w:p>
     <w:p>
@@ -290,16 +288,15 @@
     </w:p>
     <w:p>
       <w:r>
-        <w:t xml:space="preserve">According to analyst firm Canalys, seven million fitness bands were sold in the first quarter of 2015 (“Media alert,” 2015). The data associated with these devices may already be stored in a cloud service either through a third-party application or by the company who sells the device. Smart watches, cell phones, and in-home products have begun tracking and storing personalized data which may be used for assisting in the prognosis or diagnosis of specific health metrics or diseases. </w:t>
-      </w:r>
-      <w:r>
-        <w:t>Presently</w:t>
-      </w:r>
-      <w:r>
-        <w:t xml:space="preserve"> the majority of consumer-grade products are limited to displaying and storage of data with little analysis being done.</w:t>
-      </w:r>
-      <w:r>
-        <w:t xml:space="preserve"> Integrating various data sources and performing further analysis on them may lead to further insights into the well-being of an individual or communities.</w:t>
+        <w:t xml:space="preserve">According to analyst firm </w:t>
+      </w:r>
+      <w:proofErr w:type="spellStart"/>
+      <w:r>
+        <w:t>Canalys</w:t>
+      </w:r>
+      <w:proofErr w:type="spellEnd"/>
+      <w:r>
+        <w:t>, seven million fitness bands were sold in the first quarter of 2015 (“Media alert,” 2015). The data associated with these devices may already be stored in a cloud service either through a third-party application or by the company who sells the device. Smart watches, cell phones, and in-home products have begun tracking and storing personalized data which may be used for assisting in the prognosis or diagnosis of specific health metrics or diseases. Presently the majority of consumer-grade products are limited to displaying and storage of data with little analysis being done. Integrating various data sources and performing further analysis on them may lead to further insights into the well-being of an individual or communities.</w:t>
       </w:r>
     </w:p>
     <w:p>
@@ -351,7 +348,15 @@
         <w:t>GPIO</w:t>
       </w:r>
       <w:r>
-        <w:t xml:space="preserve"> header available on the hardware platform. Python and the RPi.GPIO module were utilized to collect and store timestamp data for ambient </w:t>
+        <w:t xml:space="preserve"> header available on the hardware platform. Python and the </w:t>
+      </w:r>
+      <w:proofErr w:type="spellStart"/>
+      <w:r>
+        <w:t>RPi.GPIO</w:t>
+      </w:r>
+      <w:proofErr w:type="spellEnd"/>
+      <w:r>
+        <w:t xml:space="preserve"> module were utilized to collect and store timestamp data for ambient </w:t>
       </w:r>
       <w:r>
         <w:lastRenderedPageBreak/>
@@ -377,13 +382,21 @@
         <w:pStyle w:val="Heading2"/>
       </w:pPr>
       <w:r>
-        <w:t>Garmin© v</w:t>
+        <w:t xml:space="preserve">Garmin© </w:t>
+      </w:r>
+      <w:proofErr w:type="spellStart"/>
+      <w:r>
+        <w:t>v</w:t>
       </w:r>
       <w:r>
         <w:t>í</w:t>
       </w:r>
       <w:r>
-        <w:t>vofit®</w:t>
+        <w:t>vofit</w:t>
+      </w:r>
+      <w:proofErr w:type="spellEnd"/>
+      <w:r>
+        <w:t>®</w:t>
       </w:r>
     </w:p>
     <w:p>
@@ -396,8 +409,13 @@
         </w:rPr>
         <w:t>© </w:t>
       </w:r>
-      <w:r>
-        <w:t>vívofit® </w:t>
+      <w:proofErr w:type="spellStart"/>
+      <w:r>
+        <w:t>vívofit</w:t>
+      </w:r>
+      <w:proofErr w:type="spellEnd"/>
+      <w:r>
+        <w:t>® </w:t>
       </w:r>
       <w:r>
         <w:t>data was</w:t>
@@ -476,7 +494,15 @@
         <w:t xml:space="preserve"> performed on the Raspberry Pi system utilizing Python</w:t>
       </w:r>
       <w:r>
-        <w:t xml:space="preserve"> with csv and datetime modules</w:t>
+        <w:t xml:space="preserve"> with csv and </w:t>
+      </w:r>
+      <w:proofErr w:type="spellStart"/>
+      <w:r>
+        <w:t>datetime</w:t>
+      </w:r>
+      <w:proofErr w:type="spellEnd"/>
+      <w:r>
+        <w:t xml:space="preserve"> modules</w:t>
       </w:r>
       <w:r>
         <w:t xml:space="preserve">. Separate </w:t>
@@ -513,9 +539,11 @@
       <w:pPr>
         <w:pStyle w:val="Heading2"/>
       </w:pPr>
+      <w:proofErr w:type="gramStart"/>
       <w:r>
         <w:t>protégé</w:t>
       </w:r>
+      <w:proofErr w:type="gramEnd"/>
     </w:p>
     <w:p>
       <w:r>
@@ -553,7 +581,23 @@
         <w:t xml:space="preserve"> loaded manually for overall construction of the ontology. </w:t>
       </w:r>
       <w:r>
-        <w:t>The built-in HermiT 1.3.8.3 reasoner was used for performing reasoning on the RDF file</w:t>
+        <w:t xml:space="preserve">The built-in </w:t>
+      </w:r>
+      <w:proofErr w:type="spellStart"/>
+      <w:r>
+        <w:t>HermiT</w:t>
+      </w:r>
+      <w:proofErr w:type="spellEnd"/>
+      <w:r>
+        <w:t xml:space="preserve"> 1.3.8.3 </w:t>
+      </w:r>
+      <w:proofErr w:type="spellStart"/>
+      <w:r>
+        <w:t>reasoner</w:t>
+      </w:r>
+      <w:proofErr w:type="spellEnd"/>
+      <w:r>
+        <w:t xml:space="preserve"> was used for performing reasoning on the RDF file</w:t>
       </w:r>
       <w:r>
         <w:t>, refer to Figure 2</w:t>
@@ -572,11 +616,16 @@
     </w:p>
     <w:p>
       <w:r>
-        <w:t>Three hardware interfaces were used for the collection of ambient data. Manual download from the manufacturer of the fitness band was used for the collection of fitness data. The Raspberry Pi generated the ambient data file, and processed both the ambient data and fitness data files to generate a third, integrated file for analysis. p</w:t>
+        <w:t xml:space="preserve">Three hardware interfaces were used for the collection of ambient data. Manual download from the manufacturer of the fitness band was used for the collection of fitness data. The Raspberry Pi generated the ambient data file, and processed both the ambient data and fitness data files to generate a third, integrated file for analysis. </w:t>
+      </w:r>
+      <w:proofErr w:type="gramStart"/>
+      <w:r>
+        <w:t>p</w:t>
       </w:r>
       <w:r>
         <w:t>rotégé</w:t>
       </w:r>
+      <w:proofErr w:type="gramEnd"/>
       <w:r>
         <w:t>, with aforementioned schemas and ontologies, was used to categorize the integrated data file into two separate categories for a given consumer’s day (i.e. ‘Lazy’, ‘Active’). For the given sample analysis week, using data from the author, three days were categorized as ‘Active’, and three days were categorized as ‘Lazy’.</w:t>
       </w:r>
@@ -649,12 +698,15 @@
     </w:p>
     <w:p>
       <w:r>
-        <w:t>The creation of a Semantic Web capable health and fitness data integration platform was completed successfully. Through a combination of e</w:t>
-      </w:r>
-      <w:bookmarkStart w:id="0" w:name="_GoBack"/>
-      <w:bookmarkEnd w:id="0"/>
-      <w:r>
-        <w:t>mbedded systems, interpreted languages, reasoners, and occasionally manual input, a completed platform for future use can be recreated from this project. Health and fitness analysis was quite minimally performed, with ample opportunity for further study and research being available in this arena.</w:t>
+        <w:t xml:space="preserve">The creation of a Semantic Web capable health and fitness data integration platform was completed successfully. Through a combination of embedded systems, interpreted languages, </w:t>
+      </w:r>
+      <w:proofErr w:type="spellStart"/>
+      <w:r>
+        <w:t>reasoners</w:t>
+      </w:r>
+      <w:proofErr w:type="spellEnd"/>
+      <w:r>
+        <w:t>, and occasionally manual input, a completed platform for future use can be recreated from this project. Health and fitness analysis was quite minimally performed, with ample opportunity for further study and research being available in this arena.</w:t>
       </w:r>
     </w:p>
     <w:sdt>
@@ -811,6 +863,11 @@
       <w:r>
         <w:t xml:space="preserve">Programming, data, and screen shots: </w:t>
       </w:r>
+      <w:r>
+        <w:t>https://github.com/Semantic-Web/Mark-S/tree/master/Final</w:t>
+      </w:r>
+      <w:bookmarkStart w:id="0" w:name="_GoBack"/>
+      <w:bookmarkEnd w:id="0"/>
     </w:p>
     <w:p>
       <w:pPr>
@@ -818,10 +875,7 @@
       </w:pPr>
       <w:r>
         <w:lastRenderedPageBreak/>
-        <w:t>F</w:t>
-      </w:r>
-      <w:r>
-        <w:t>igures</w:t>
+        <w:t>Figures</w:t>
       </w:r>
     </w:p>
     <w:p>
@@ -957,16 +1011,29 @@
         <w:t>Figure 2.</w:t>
       </w:r>
       <w:r>
-        <w:t xml:space="preserve"> Results of RDF Analysis Utilizing </w:t>
-      </w:r>
-      <w:r>
-        <w:t>p</w:t>
+        <w:t xml:space="preserve"> Results of RDF Analysis Utilizing p</w:t>
       </w:r>
       <w:r>
         <w:t>rotégé</w:t>
       </w:r>
       <w:r>
-        <w:t xml:space="preserve"> for ActiveDay and LazyDay Categorization Using Author Sample Data</w:t>
+        <w:t xml:space="preserve"> for </w:t>
+      </w:r>
+      <w:proofErr w:type="spellStart"/>
+      <w:r>
+        <w:t>ActiveDay</w:t>
+      </w:r>
+      <w:proofErr w:type="spellEnd"/>
+      <w:r>
+        <w:t xml:space="preserve"> and </w:t>
+      </w:r>
+      <w:proofErr w:type="spellStart"/>
+      <w:r>
+        <w:t>LazyDay</w:t>
+      </w:r>
+      <w:proofErr w:type="spellEnd"/>
+      <w:r>
+        <w:t xml:space="preserve"> Categorization Using Author Sample Data</w:t>
       </w:r>
     </w:p>
     <w:sectPr>
@@ -1098,7 +1165,7 @@
         <w:rStyle w:val="Strong"/>
         <w:noProof/>
       </w:rPr>
-      <w:t>6</w:t>
+      <w:t>10</w:t>
     </w:r>
     <w:r>
       <w:rPr>
@@ -1135,6 +1202,11 @@
         <w15:appearance w15:val="hidden"/>
         <w:text/>
       </w:sdtPr>
+      <w:sdtEndPr>
+        <w:rPr>
+          <w:rStyle w:val="Strong"/>
+        </w:rPr>
+      </w:sdtEndPr>
       <w:sdtContent>
         <w:r>
           <w:rPr>
@@ -2025,6 +2097,7 @@
   <w:style w:type="character" w:default="1" w:styleId="DefaultParagraphFont">
     <w:name w:val="Default Paragraph Font"/>
     <w:uiPriority w:val="1"/>
+    <w:semiHidden/>
     <w:unhideWhenUsed/>
   </w:style>
   <w:style w:type="table" w:default="1" w:styleId="TableNormal">
@@ -3840,6 +3913,11 @@
     <w:compatSetting w:name="doNotFlipMirrorIndents" w:uri="http://schemas.microsoft.com/office/word" w:val="1"/>
     <w:compatSetting w:name="differentiateMultirowTableHeaders" w:uri="http://schemas.microsoft.com/office/word" w:val="1"/>
   </w:compat>
+  <w:rsids>
+    <w:rsidRoot w:val="00195845"/>
+    <w:rsid w:val="00195845"/>
+    <w:rsid w:val="00661DE9"/>
+  </w:rsids>
   <m:mathPr>
     <m:mathFont m:val="Cambria Math"/>
     <m:brkBin m:val="before"/>
@@ -4686,15 +4764,6 @@
 </file>
 
 <file path=customXml/item1.xml><?xml version="1.0" encoding="utf-8"?>
-<?mso-contentType ?>
-<FormTemplates xmlns="http://schemas.microsoft.com/sharepoint/v3/contenttype/forms">
-  <Display>DocumentLibraryForm</Display>
-  <Edit>AssetEditForm</Edit>
-  <New>DocumentLibraryForm</New>
-</FormTemplates>
-</file>
-
-<file path=customXml/item2.xml><?xml version="1.0" encoding="utf-8"?>
 <CoverPageProperties xmlns="http://schemas.microsoft.com/office/2006/coverPageProps">
   <PublishDate/>
   <Abstract>Health Analysis in Semantic Web, Embedded Systems</Abstract>
@@ -4705,11 +4774,28 @@
 </CoverPageProperties>
 </file>
 
+<file path=customXml/item2.xml><?xml version="1.0" encoding="utf-8"?>
+<?mso-contentType ?>
+<FormTemplates xmlns="http://schemas.microsoft.com/sharepoint/v3/contenttype/forms">
+  <Display>DocumentLibraryForm</Display>
+  <Edit>AssetEditForm</Edit>
+  <New>DocumentLibraryForm</New>
+</FormTemplates>
+</file>
+
 <file path=customXml/item3.xml><?xml version="1.0" encoding="utf-8"?>
 <b:Sources xmlns:b="http://schemas.openxmlformats.org/officeDocument/2006/bibliography" SelectedStyle="\APASixthEditionOfficeOnline.xsl" StyleName="APA" Version="6"/>
 </file>
 
 <file path=customXml/itemProps1.xml><?xml version="1.0" encoding="utf-8"?>
+<ds:datastoreItem xmlns:ds="http://schemas.openxmlformats.org/officeDocument/2006/customXml" ds:itemID="{55AF091B-3C7A-41E3-B477-F2FDAA23CFDA}">
+  <ds:schemaRefs>
+    <ds:schemaRef ds:uri="http://schemas.microsoft.com/office/2006/coverPageProps"/>
+  </ds:schemaRefs>
+</ds:datastoreItem>
+</file>
+
+<file path=customXml/itemProps2.xml><?xml version="1.0" encoding="utf-8"?>
 <ds:datastoreItem xmlns:ds="http://schemas.openxmlformats.org/officeDocument/2006/customXml" ds:itemID="{FC49F074-30BA-4C9C-B9EE-E13520AAFA01}">
   <ds:schemaRefs>
     <ds:schemaRef ds:uri="http://schemas.microsoft.com/sharepoint/v3/contenttype/forms"/>
@@ -4717,16 +4803,8 @@
 </ds:datastoreItem>
 </file>
 
-<file path=customXml/itemProps2.xml><?xml version="1.0" encoding="utf-8"?>
-<ds:datastoreItem xmlns:ds="http://schemas.openxmlformats.org/officeDocument/2006/customXml" ds:itemID="{55AF091B-3C7A-41E3-B477-F2FDAA23CFDA}">
-  <ds:schemaRefs>
-    <ds:schemaRef ds:uri="http://schemas.microsoft.com/office/2006/coverPageProps"/>
-  </ds:schemaRefs>
-</ds:datastoreItem>
-</file>
-
 <file path=customXml/itemProps3.xml><?xml version="1.0" encoding="utf-8"?>
-<ds:datastoreItem xmlns:ds="http://schemas.openxmlformats.org/officeDocument/2006/customXml" ds:itemID="{40C4F71E-36AC-4E9E-9A92-6AA744E3B527}">
+<ds:datastoreItem xmlns:ds="http://schemas.openxmlformats.org/officeDocument/2006/customXml" ds:itemID="{AF274487-74FA-4998-A7CF-215C6B93B392}">
   <ds:schemaRefs>
     <ds:schemaRef ds:uri="http://schemas.openxmlformats.org/officeDocument/2006/bibliography"/>
   </ds:schemaRefs>

</xml_diff>